<commit_message>
Changed layout to flex
</commit_message>
<xml_diff>
--- a/Development documentation.docx
+++ b/Development documentation.docx
@@ -385,6 +385,86 @@
                     <a:xfrm>
                       <a:off x="0" y="0"/>
                       <a:ext cx="4813300" cy="1092200"/>
+                    </a:xfrm>
+                    <a:prstGeom prst="rect">
+                      <a:avLst/>
+                    </a:prstGeom>
+                  </pic:spPr>
+                </pic:pic>
+              </a:graphicData>
+            </a:graphic>
+          </wp:inline>
+        </w:drawing>
+      </w:r>
+    </w:p>
+    <w:p>
+      <w:pPr>
+        <w:rPr>
+          <w:sz w:val="32"/>
+          <w:szCs w:val="32"/>
+        </w:rPr>
+      </w:pPr>
+    </w:p>
+    <w:p>
+      <w:pPr>
+        <w:rPr>
+          <w:sz w:val="32"/>
+          <w:szCs w:val="32"/>
+        </w:rPr>
+      </w:pPr>
+      <w:r>
+        <w:rPr>
+          <w:sz w:val="32"/>
+          <w:szCs w:val="32"/>
+        </w:rPr>
+        <w:t xml:space="preserve">I changed the layout from grid to flex because it’s responsive to both mobile and desktop devices. </w:t>
+      </w:r>
+    </w:p>
+    <w:p>
+      <w:pPr>
+        <w:rPr>
+          <w:sz w:val="32"/>
+          <w:szCs w:val="32"/>
+        </w:rPr>
+      </w:pPr>
+      <w:r>
+        <w:rPr>
+          <w:noProof/>
+          <w:sz w:val="32"/>
+          <w:szCs w:val="32"/>
+        </w:rPr>
+        <w:lastRenderedPageBreak/>
+        <w:drawing>
+          <wp:inline distT="0" distB="0" distL="0" distR="0" wp14:anchorId="06D703FD" wp14:editId="573FBDDF">
+            <wp:extent cx="2413000" cy="508000"/>
+            <wp:effectExtent l="0" t="0" r="0" b="0"/>
+            <wp:docPr id="1867899529" name="Picture 5"/>
+            <wp:cNvGraphicFramePr>
+              <a:graphicFrameLocks xmlns:a="http://schemas.openxmlformats.org/drawingml/2006/main" noChangeAspect="1"/>
+            </wp:cNvGraphicFramePr>
+            <a:graphic xmlns:a="http://schemas.openxmlformats.org/drawingml/2006/main">
+              <a:graphicData uri="http://schemas.openxmlformats.org/drawingml/2006/picture">
+                <pic:pic xmlns:pic="http://schemas.openxmlformats.org/drawingml/2006/picture">
+                  <pic:nvPicPr>
+                    <pic:cNvPr id="1867899529" name="Picture 1867899529"/>
+                    <pic:cNvPicPr/>
+                  </pic:nvPicPr>
+                  <pic:blipFill>
+                    <a:blip r:embed="rId8">
+                      <a:extLst>
+                        <a:ext uri="{28A0092B-C50C-407E-A947-70E740481C1C}">
+                          <a14:useLocalDpi xmlns:a14="http://schemas.microsoft.com/office/drawing/2010/main" val="0"/>
+                        </a:ext>
+                      </a:extLst>
+                    </a:blip>
+                    <a:stretch>
+                      <a:fillRect/>
+                    </a:stretch>
+                  </pic:blipFill>
+                  <pic:spPr>
+                    <a:xfrm>
+                      <a:off x="0" y="0"/>
+                      <a:ext cx="2413000" cy="508000"/>
                     </a:xfrm>
                     <a:prstGeom prst="rect">
                       <a:avLst/>

</xml_diff>

<commit_message>
Added star rating and movie image.
</commit_message>
<xml_diff>
--- a/Development documentation.docx
+++ b/Development documentation.docx
@@ -699,6 +699,148 @@
             </a:graphic>
           </wp:inline>
         </w:drawing>
+      </w:r>
+    </w:p>
+    <w:p>
+      <w:pPr>
+        <w:rPr>
+          <w:sz w:val="32"/>
+          <w:szCs w:val="32"/>
+        </w:rPr>
+      </w:pPr>
+    </w:p>
+    <w:p>
+      <w:pPr>
+        <w:rPr>
+          <w:sz w:val="32"/>
+          <w:szCs w:val="32"/>
+        </w:rPr>
+      </w:pPr>
+      <w:r>
+        <w:rPr>
+          <w:sz w:val="32"/>
+          <w:szCs w:val="32"/>
+        </w:rPr>
+        <w:t>20.5.23</w:t>
+      </w:r>
+    </w:p>
+    <w:p>
+      <w:pPr>
+        <w:rPr>
+          <w:sz w:val="32"/>
+          <w:szCs w:val="32"/>
+        </w:rPr>
+      </w:pPr>
+    </w:p>
+    <w:p>
+      <w:pPr>
+        <w:rPr>
+          <w:sz w:val="32"/>
+          <w:szCs w:val="32"/>
+        </w:rPr>
+      </w:pPr>
+      <w:r>
+        <w:rPr>
+          <w:sz w:val="32"/>
+          <w:szCs w:val="32"/>
+        </w:rPr>
+        <w:t xml:space="preserve">I created a form consists of User First Name, User Last Name, User Id, Movie Genre, Phone Number, Email, Movie Name, Rating and Movie image. Using the template from coding challenge. </w:t>
+      </w:r>
+    </w:p>
+    <w:p>
+      <w:pPr>
+        <w:rPr>
+          <w:sz w:val="32"/>
+          <w:szCs w:val="32"/>
+        </w:rPr>
+      </w:pPr>
+    </w:p>
+    <w:p>
+      <w:pPr>
+        <w:rPr>
+          <w:sz w:val="32"/>
+          <w:szCs w:val="32"/>
+        </w:rPr>
+      </w:pPr>
+      <w:r>
+        <w:rPr>
+          <w:noProof/>
+          <w:sz w:val="32"/>
+          <w:szCs w:val="32"/>
+        </w:rPr>
+        <w:drawing>
+          <wp:inline distT="0" distB="0" distL="0" distR="0" wp14:anchorId="73DAADED" wp14:editId="33EB5669">
+            <wp:extent cx="5727700" cy="6163310"/>
+            <wp:effectExtent l="0" t="0" r="0" b="0"/>
+            <wp:docPr id="96698914" name="Picture 1" descr="A screenshot of a form&#10;&#10;Description automatically generated with low confidence"/>
+            <wp:cNvGraphicFramePr>
+              <a:graphicFrameLocks xmlns:a="http://schemas.openxmlformats.org/drawingml/2006/main" noChangeAspect="1"/>
+            </wp:cNvGraphicFramePr>
+            <a:graphic xmlns:a="http://schemas.openxmlformats.org/drawingml/2006/main">
+              <a:graphicData uri="http://schemas.openxmlformats.org/drawingml/2006/picture">
+                <pic:pic xmlns:pic="http://schemas.openxmlformats.org/drawingml/2006/picture">
+                  <pic:nvPicPr>
+                    <pic:cNvPr id="96698914" name="Picture 1" descr="A screenshot of a form&#10;&#10;Description automatically generated with low confidence"/>
+                    <pic:cNvPicPr/>
+                  </pic:nvPicPr>
+                  <pic:blipFill>
+                    <a:blip r:embed="rId11">
+                      <a:extLst>
+                        <a:ext uri="{28A0092B-C50C-407E-A947-70E740481C1C}">
+                          <a14:useLocalDpi xmlns:a14="http://schemas.microsoft.com/office/drawing/2010/main" val="0"/>
+                        </a:ext>
+                      </a:extLst>
+                    </a:blip>
+                    <a:stretch>
+                      <a:fillRect/>
+                    </a:stretch>
+                  </pic:blipFill>
+                  <pic:spPr>
+                    <a:xfrm>
+                      <a:off x="0" y="0"/>
+                      <a:ext cx="5727700" cy="6163310"/>
+                    </a:xfrm>
+                    <a:prstGeom prst="rect">
+                      <a:avLst/>
+                    </a:prstGeom>
+                  </pic:spPr>
+                </pic:pic>
+              </a:graphicData>
+            </a:graphic>
+          </wp:inline>
+        </w:drawing>
+      </w:r>
+    </w:p>
+    <w:p>
+      <w:pPr>
+        <w:rPr>
+          <w:sz w:val="32"/>
+          <w:szCs w:val="32"/>
+        </w:rPr>
+      </w:pPr>
+      <w:r>
+        <w:rPr>
+          <w:sz w:val="32"/>
+          <w:szCs w:val="32"/>
+        </w:rPr>
+        <w:lastRenderedPageBreak/>
+        <w:t xml:space="preserve">I found information about how to create a </w:t>
+      </w:r>
+      <w:proofErr w:type="gramStart"/>
+      <w:r>
+        <w:rPr>
+          <w:sz w:val="32"/>
+          <w:szCs w:val="32"/>
+        </w:rPr>
+        <w:t>rating systems</w:t>
+      </w:r>
+      <w:proofErr w:type="gramEnd"/>
+      <w:r>
+        <w:rPr>
+          <w:sz w:val="32"/>
+          <w:szCs w:val="32"/>
+        </w:rPr>
+        <w:t xml:space="preserve"> for users to input data to the form. By classifying input type as radio and adding stars using span class. </w:t>
       </w:r>
     </w:p>
     <w:p>

</xml_diff>

<commit_message>
Added tasks and edited form.
</commit_message>
<xml_diff>
--- a/Development documentation.docx
+++ b/Development documentation.docx
@@ -1066,6 +1066,36 @@
           <w:szCs w:val="32"/>
         </w:rPr>
       </w:pPr>
+      <w:r>
+        <w:rPr>
+          <w:sz w:val="32"/>
+          <w:szCs w:val="32"/>
+        </w:rPr>
+        <w:t>21.5.23</w:t>
+      </w:r>
+    </w:p>
+    <w:p>
+      <w:pPr>
+        <w:rPr>
+          <w:sz w:val="32"/>
+          <w:szCs w:val="32"/>
+        </w:rPr>
+      </w:pPr>
+    </w:p>
+    <w:p>
+      <w:pPr>
+        <w:rPr>
+          <w:sz w:val="32"/>
+          <w:szCs w:val="32"/>
+        </w:rPr>
+      </w:pPr>
+      <w:r>
+        <w:rPr>
+          <w:sz w:val="32"/>
+          <w:szCs w:val="32"/>
+        </w:rPr>
+        <w:t xml:space="preserve">I placed my form on the left and tasks at the right side of the website. By using margin-top: -16em for form tag and Tasks: margin-left: 60em for Tasks tag. </w:t>
+      </w:r>
     </w:p>
     <w:p>
       <w:pPr>

</xml_diff>

<commit_message>
Moved labels to bottom for form.
</commit_message>
<xml_diff>
--- a/Development documentation.docx
+++ b/Development documentation.docx
@@ -1096,6 +1096,462 @@
         </w:rPr>
         <w:t xml:space="preserve">I placed my form on the left and tasks at the right side of the website. By using margin-top: -16em for form tag and Tasks: margin-left: 60em for Tasks tag. </w:t>
       </w:r>
+    </w:p>
+    <w:p>
+      <w:pPr>
+        <w:rPr>
+          <w:sz w:val="32"/>
+          <w:szCs w:val="32"/>
+        </w:rPr>
+      </w:pPr>
+    </w:p>
+    <w:p>
+      <w:pPr>
+        <w:rPr>
+          <w:sz w:val="32"/>
+          <w:szCs w:val="32"/>
+        </w:rPr>
+      </w:pPr>
+      <w:r>
+        <w:rPr>
+          <w:noProof/>
+          <w:sz w:val="32"/>
+          <w:szCs w:val="32"/>
+        </w:rPr>
+        <w:drawing>
+          <wp:inline distT="0" distB="0" distL="0" distR="0" wp14:anchorId="62ADEAAB" wp14:editId="22F1475B">
+            <wp:extent cx="5727700" cy="2588260"/>
+            <wp:effectExtent l="0" t="0" r="0" b="2540"/>
+            <wp:docPr id="1500111951" name="Picture 1" descr="A screenshot of a login form&#10;&#10;Description automatically generated with medium confidence"/>
+            <wp:cNvGraphicFramePr>
+              <a:graphicFrameLocks xmlns:a="http://schemas.openxmlformats.org/drawingml/2006/main" noChangeAspect="1"/>
+            </wp:cNvGraphicFramePr>
+            <a:graphic xmlns:a="http://schemas.openxmlformats.org/drawingml/2006/main">
+              <a:graphicData uri="http://schemas.openxmlformats.org/drawingml/2006/picture">
+                <pic:pic xmlns:pic="http://schemas.openxmlformats.org/drawingml/2006/picture">
+                  <pic:nvPicPr>
+                    <pic:cNvPr id="1500111951" name="Picture 1" descr="A screenshot of a login form&#10;&#10;Description automatically generated with medium confidence"/>
+                    <pic:cNvPicPr/>
+                  </pic:nvPicPr>
+                  <pic:blipFill>
+                    <a:blip r:embed="rId15" cstate="print">
+                      <a:extLst>
+                        <a:ext uri="{28A0092B-C50C-407E-A947-70E740481C1C}">
+                          <a14:useLocalDpi xmlns:a14="http://schemas.microsoft.com/office/drawing/2010/main" val="0"/>
+                        </a:ext>
+                      </a:extLst>
+                    </a:blip>
+                    <a:stretch>
+                      <a:fillRect/>
+                    </a:stretch>
+                  </pic:blipFill>
+                  <pic:spPr>
+                    <a:xfrm>
+                      <a:off x="0" y="0"/>
+                      <a:ext cx="5727700" cy="2588260"/>
+                    </a:xfrm>
+                    <a:prstGeom prst="rect">
+                      <a:avLst/>
+                    </a:prstGeom>
+                  </pic:spPr>
+                </pic:pic>
+              </a:graphicData>
+            </a:graphic>
+          </wp:inline>
+        </w:drawing>
+      </w:r>
+    </w:p>
+    <w:p>
+      <w:pPr>
+        <w:rPr>
+          <w:sz w:val="32"/>
+          <w:szCs w:val="32"/>
+        </w:rPr>
+      </w:pPr>
+    </w:p>
+    <w:p>
+      <w:pPr>
+        <w:rPr>
+          <w:sz w:val="32"/>
+          <w:szCs w:val="32"/>
+        </w:rPr>
+      </w:pPr>
+      <w:r>
+        <w:rPr>
+          <w:noProof/>
+          <w:sz w:val="32"/>
+          <w:szCs w:val="32"/>
+        </w:rPr>
+        <w:drawing>
+          <wp:inline distT="0" distB="0" distL="0" distR="0" wp14:anchorId="23D5AAD9" wp14:editId="6D16C0F3">
+            <wp:extent cx="2971800" cy="2120900"/>
+            <wp:effectExtent l="0" t="0" r="0" b="0"/>
+            <wp:docPr id="1807582891" name="Picture 2"/>
+            <wp:cNvGraphicFramePr>
+              <a:graphicFrameLocks xmlns:a="http://schemas.openxmlformats.org/drawingml/2006/main" noChangeAspect="1"/>
+            </wp:cNvGraphicFramePr>
+            <a:graphic xmlns:a="http://schemas.openxmlformats.org/drawingml/2006/main">
+              <a:graphicData uri="http://schemas.openxmlformats.org/drawingml/2006/picture">
+                <pic:pic xmlns:pic="http://schemas.openxmlformats.org/drawingml/2006/picture">
+                  <pic:nvPicPr>
+                    <pic:cNvPr id="1807582891" name="Picture 1807582891"/>
+                    <pic:cNvPicPr/>
+                  </pic:nvPicPr>
+                  <pic:blipFill>
+                    <a:blip r:embed="rId16">
+                      <a:extLst>
+                        <a:ext uri="{28A0092B-C50C-407E-A947-70E740481C1C}">
+                          <a14:useLocalDpi xmlns:a14="http://schemas.microsoft.com/office/drawing/2010/main" val="0"/>
+                        </a:ext>
+                      </a:extLst>
+                    </a:blip>
+                    <a:stretch>
+                      <a:fillRect/>
+                    </a:stretch>
+                  </pic:blipFill>
+                  <pic:spPr>
+                    <a:xfrm>
+                      <a:off x="0" y="0"/>
+                      <a:ext cx="2971800" cy="2120900"/>
+                    </a:xfrm>
+                    <a:prstGeom prst="rect">
+                      <a:avLst/>
+                    </a:prstGeom>
+                  </pic:spPr>
+                </pic:pic>
+              </a:graphicData>
+            </a:graphic>
+          </wp:inline>
+        </w:drawing>
+      </w:r>
+    </w:p>
+    <w:p>
+      <w:pPr>
+        <w:rPr>
+          <w:sz w:val="32"/>
+          <w:szCs w:val="32"/>
+        </w:rPr>
+      </w:pPr>
+    </w:p>
+    <w:p>
+      <w:pPr>
+        <w:rPr>
+          <w:sz w:val="32"/>
+          <w:szCs w:val="32"/>
+        </w:rPr>
+      </w:pPr>
+      <w:r>
+        <w:rPr>
+          <w:noProof/>
+          <w:sz w:val="32"/>
+          <w:szCs w:val="32"/>
+        </w:rPr>
+        <w:drawing>
+          <wp:inline distT="0" distB="0" distL="0" distR="0" wp14:anchorId="00C7E4E3" wp14:editId="36C76C28">
+            <wp:extent cx="1917700" cy="774700"/>
+            <wp:effectExtent l="0" t="0" r="0" b="0"/>
+            <wp:docPr id="99407992" name="Picture 3" descr="A picture containing text, font, screenshot, graphics&#10;&#10;Description automatically generated"/>
+            <wp:cNvGraphicFramePr>
+              <a:graphicFrameLocks xmlns:a="http://schemas.openxmlformats.org/drawingml/2006/main" noChangeAspect="1"/>
+            </wp:cNvGraphicFramePr>
+            <a:graphic xmlns:a="http://schemas.openxmlformats.org/drawingml/2006/main">
+              <a:graphicData uri="http://schemas.openxmlformats.org/drawingml/2006/picture">
+                <pic:pic xmlns:pic="http://schemas.openxmlformats.org/drawingml/2006/picture">
+                  <pic:nvPicPr>
+                    <pic:cNvPr id="99407992" name="Picture 3" descr="A picture containing text, font, screenshot, graphics&#10;&#10;Description automatically generated"/>
+                    <pic:cNvPicPr/>
+                  </pic:nvPicPr>
+                  <pic:blipFill>
+                    <a:blip r:embed="rId17">
+                      <a:extLst>
+                        <a:ext uri="{28A0092B-C50C-407E-A947-70E740481C1C}">
+                          <a14:useLocalDpi xmlns:a14="http://schemas.microsoft.com/office/drawing/2010/main" val="0"/>
+                        </a:ext>
+                      </a:extLst>
+                    </a:blip>
+                    <a:stretch>
+                      <a:fillRect/>
+                    </a:stretch>
+                  </pic:blipFill>
+                  <pic:spPr>
+                    <a:xfrm>
+                      <a:off x="0" y="0"/>
+                      <a:ext cx="1917700" cy="774700"/>
+                    </a:xfrm>
+                    <a:prstGeom prst="rect">
+                      <a:avLst/>
+                    </a:prstGeom>
+                  </pic:spPr>
+                </pic:pic>
+              </a:graphicData>
+            </a:graphic>
+          </wp:inline>
+        </w:drawing>
+      </w:r>
+    </w:p>
+    <w:p>
+      <w:pPr>
+        <w:rPr>
+          <w:sz w:val="32"/>
+          <w:szCs w:val="32"/>
+        </w:rPr>
+      </w:pPr>
+      <w:r>
+        <w:rPr>
+          <w:sz w:val="32"/>
+          <w:szCs w:val="32"/>
+        </w:rPr>
+        <w:lastRenderedPageBreak/>
+        <w:t xml:space="preserve">Furthermore, I created a task list that enables the user to select a task and display it individually. Watched a video on </w:t>
+      </w:r>
+      <w:proofErr w:type="spellStart"/>
+      <w:r>
+        <w:rPr>
+          <w:sz w:val="32"/>
+          <w:szCs w:val="32"/>
+        </w:rPr>
+        <w:t>youtube</w:t>
+      </w:r>
+      <w:proofErr w:type="spellEnd"/>
+      <w:r>
+        <w:rPr>
+          <w:sz w:val="32"/>
+          <w:szCs w:val="32"/>
+        </w:rPr>
+        <w:t xml:space="preserve"> about showing/hiding div based on dropdown selection using HTML, CSS and </w:t>
+      </w:r>
+      <w:proofErr w:type="spellStart"/>
+      <w:r>
+        <w:rPr>
+          <w:sz w:val="32"/>
+          <w:szCs w:val="32"/>
+        </w:rPr>
+        <w:t>JQuery</w:t>
+      </w:r>
+      <w:proofErr w:type="spellEnd"/>
+      <w:r>
+        <w:rPr>
+          <w:sz w:val="32"/>
+          <w:szCs w:val="32"/>
+        </w:rPr>
+        <w:t xml:space="preserve">. And converting to plan </w:t>
+      </w:r>
+      <w:proofErr w:type="spellStart"/>
+      <w:r>
+        <w:rPr>
+          <w:sz w:val="32"/>
+          <w:szCs w:val="32"/>
+        </w:rPr>
+        <w:t>javascript</w:t>
+      </w:r>
+      <w:proofErr w:type="spellEnd"/>
+      <w:r>
+        <w:rPr>
+          <w:sz w:val="32"/>
+          <w:szCs w:val="32"/>
+        </w:rPr>
+        <w:t xml:space="preserve"> using codentools.com. </w:t>
+      </w:r>
+    </w:p>
+    <w:p>
+      <w:pPr>
+        <w:rPr>
+          <w:sz w:val="32"/>
+          <w:szCs w:val="32"/>
+        </w:rPr>
+      </w:pPr>
+    </w:p>
+    <w:p>
+      <w:pPr>
+        <w:rPr>
+          <w:sz w:val="32"/>
+          <w:szCs w:val="32"/>
+        </w:rPr>
+      </w:pPr>
+      <w:r>
+        <w:rPr>
+          <w:noProof/>
+          <w:sz w:val="32"/>
+          <w:szCs w:val="32"/>
+        </w:rPr>
+        <w:drawing>
+          <wp:inline distT="0" distB="0" distL="0" distR="0" wp14:anchorId="39C39AEC" wp14:editId="4E307166">
+            <wp:extent cx="4470400" cy="2603500"/>
+            <wp:effectExtent l="0" t="0" r="0" b="0"/>
+            <wp:docPr id="247273812" name="Picture 4" descr="A picture containing text, screenshot, electric blue, font&#10;&#10;Description automatically generated"/>
+            <wp:cNvGraphicFramePr>
+              <a:graphicFrameLocks xmlns:a="http://schemas.openxmlformats.org/drawingml/2006/main" noChangeAspect="1"/>
+            </wp:cNvGraphicFramePr>
+            <a:graphic xmlns:a="http://schemas.openxmlformats.org/drawingml/2006/main">
+              <a:graphicData uri="http://schemas.openxmlformats.org/drawingml/2006/picture">
+                <pic:pic xmlns:pic="http://schemas.openxmlformats.org/drawingml/2006/picture">
+                  <pic:nvPicPr>
+                    <pic:cNvPr id="247273812" name="Picture 4" descr="A picture containing text, screenshot, electric blue, font&#10;&#10;Description automatically generated"/>
+                    <pic:cNvPicPr/>
+                  </pic:nvPicPr>
+                  <pic:blipFill>
+                    <a:blip r:embed="rId18">
+                      <a:extLst>
+                        <a:ext uri="{28A0092B-C50C-407E-A947-70E740481C1C}">
+                          <a14:useLocalDpi xmlns:a14="http://schemas.microsoft.com/office/drawing/2010/main" val="0"/>
+                        </a:ext>
+                      </a:extLst>
+                    </a:blip>
+                    <a:stretch>
+                      <a:fillRect/>
+                    </a:stretch>
+                  </pic:blipFill>
+                  <pic:spPr>
+                    <a:xfrm>
+                      <a:off x="0" y="0"/>
+                      <a:ext cx="4470400" cy="2603500"/>
+                    </a:xfrm>
+                    <a:prstGeom prst="rect">
+                      <a:avLst/>
+                    </a:prstGeom>
+                  </pic:spPr>
+                </pic:pic>
+              </a:graphicData>
+            </a:graphic>
+          </wp:inline>
+        </w:drawing>
+      </w:r>
+    </w:p>
+    <w:p>
+      <w:pPr>
+        <w:rPr>
+          <w:sz w:val="32"/>
+          <w:szCs w:val="32"/>
+        </w:rPr>
+      </w:pPr>
+    </w:p>
+    <w:p>
+      <w:pPr>
+        <w:rPr>
+          <w:sz w:val="32"/>
+          <w:szCs w:val="32"/>
+        </w:rPr>
+      </w:pPr>
+      <w:hyperlink r:id="rId19" w:history="1">
+        <w:r>
+          <w:rPr>
+            <w:rStyle w:val="Hyperlink"/>
+            <w:sz w:val="32"/>
+            <w:szCs w:val="32"/>
+          </w:rPr>
+          <w:t>https://www.youtube.com/watch?v=f3fALMAVBOE</w:t>
+        </w:r>
+      </w:hyperlink>
+      <w:r>
+        <w:rPr>
+          <w:sz w:val="32"/>
+          <w:szCs w:val="32"/>
+        </w:rPr>
+        <w:t xml:space="preserve"> </w:t>
+      </w:r>
+    </w:p>
+    <w:p>
+      <w:pPr>
+        <w:rPr>
+          <w:sz w:val="32"/>
+          <w:szCs w:val="32"/>
+        </w:rPr>
+      </w:pPr>
+    </w:p>
+    <w:p>
+      <w:pPr>
+        <w:rPr>
+          <w:sz w:val="32"/>
+          <w:szCs w:val="32"/>
+        </w:rPr>
+      </w:pPr>
+      <w:r>
+        <w:rPr>
+          <w:noProof/>
+          <w:sz w:val="32"/>
+          <w:szCs w:val="32"/>
+        </w:rPr>
+        <w:drawing>
+          <wp:inline distT="0" distB="0" distL="0" distR="0" wp14:anchorId="333CC9B8" wp14:editId="297F5D5D">
+            <wp:extent cx="5727700" cy="2371725"/>
+            <wp:effectExtent l="0" t="0" r="0" b="3175"/>
+            <wp:docPr id="2058218529" name="Picture 5" descr="A screenshot of a computer&#10;&#10;Description automatically generated with medium confidence"/>
+            <wp:cNvGraphicFramePr>
+              <a:graphicFrameLocks xmlns:a="http://schemas.openxmlformats.org/drawingml/2006/main" noChangeAspect="1"/>
+            </wp:cNvGraphicFramePr>
+            <a:graphic xmlns:a="http://schemas.openxmlformats.org/drawingml/2006/main">
+              <a:graphicData uri="http://schemas.openxmlformats.org/drawingml/2006/picture">
+                <pic:pic xmlns:pic="http://schemas.openxmlformats.org/drawingml/2006/picture">
+                  <pic:nvPicPr>
+                    <pic:cNvPr id="2058218529" name="Picture 5" descr="A screenshot of a computer&#10;&#10;Description automatically generated with medium confidence"/>
+                    <pic:cNvPicPr/>
+                  </pic:nvPicPr>
+                  <pic:blipFill>
+                    <a:blip r:embed="rId20" cstate="print">
+                      <a:extLst>
+                        <a:ext uri="{28A0092B-C50C-407E-A947-70E740481C1C}">
+                          <a14:useLocalDpi xmlns:a14="http://schemas.microsoft.com/office/drawing/2010/main" val="0"/>
+                        </a:ext>
+                      </a:extLst>
+                    </a:blip>
+                    <a:stretch>
+                      <a:fillRect/>
+                    </a:stretch>
+                  </pic:blipFill>
+                  <pic:spPr>
+                    <a:xfrm>
+                      <a:off x="0" y="0"/>
+                      <a:ext cx="5727700" cy="2371725"/>
+                    </a:xfrm>
+                    <a:prstGeom prst="rect">
+                      <a:avLst/>
+                    </a:prstGeom>
+                  </pic:spPr>
+                </pic:pic>
+              </a:graphicData>
+            </a:graphic>
+          </wp:inline>
+        </w:drawing>
+      </w:r>
+    </w:p>
+    <w:p>
+      <w:pPr>
+        <w:rPr>
+          <w:sz w:val="32"/>
+          <w:szCs w:val="32"/>
+        </w:rPr>
+      </w:pPr>
+    </w:p>
+    <w:p>
+      <w:pPr>
+        <w:rPr>
+          <w:sz w:val="32"/>
+          <w:szCs w:val="32"/>
+        </w:rPr>
+      </w:pPr>
+      <w:r>
+        <w:rPr>
+          <w:sz w:val="32"/>
+          <w:szCs w:val="32"/>
+        </w:rPr>
+        <w:t xml:space="preserve">Additionally, I moved the labels of my form to the top and user input to the bottom and adjusted my submit button. </w:t>
+      </w:r>
+    </w:p>
+    <w:p>
+      <w:pPr>
+        <w:rPr>
+          <w:sz w:val="32"/>
+          <w:szCs w:val="32"/>
+        </w:rPr>
+      </w:pPr>
+    </w:p>
+    <w:p>
+      <w:pPr>
+        <w:rPr>
+          <w:sz w:val="32"/>
+          <w:szCs w:val="32"/>
+        </w:rPr>
+      </w:pPr>
     </w:p>
     <w:p>
       <w:pPr>

</xml_diff>

<commit_message>
Edited form: added background image and date
</commit_message>
<xml_diff>
--- a/Development documentation.docx
+++ b/Development documentation.docx
@@ -1649,7 +1649,276 @@
         </w:rPr>
       </w:pPr>
     </w:p>
+    <w:p>
+      <w:pPr>
+        <w:rPr>
+          <w:sz w:val="32"/>
+          <w:szCs w:val="32"/>
+        </w:rPr>
+      </w:pPr>
+      <w:r>
+        <w:rPr>
+          <w:sz w:val="32"/>
+          <w:szCs w:val="32"/>
+        </w:rPr>
+        <w:t xml:space="preserve">And I </w:t>
+      </w:r>
+      <w:proofErr w:type="spellStart"/>
+      <w:r>
+        <w:rPr>
+          <w:sz w:val="32"/>
+          <w:szCs w:val="32"/>
+        </w:rPr>
+        <w:t>resetted</w:t>
+      </w:r>
+      <w:proofErr w:type="spellEnd"/>
+      <w:r>
+        <w:rPr>
+          <w:sz w:val="32"/>
+          <w:szCs w:val="32"/>
+        </w:rPr>
+        <w:t xml:space="preserve"> my </w:t>
+      </w:r>
+      <w:proofErr w:type="spellStart"/>
+      <w:r>
+        <w:rPr>
+          <w:sz w:val="32"/>
+          <w:szCs w:val="32"/>
+        </w:rPr>
+        <w:t>css</w:t>
+      </w:r>
+      <w:proofErr w:type="spellEnd"/>
+      <w:r>
+        <w:rPr>
+          <w:sz w:val="32"/>
+          <w:szCs w:val="32"/>
+        </w:rPr>
+        <w:t xml:space="preserve"> by placing on the top of the styles.css file. </w:t>
+      </w:r>
+    </w:p>
+    <w:p>
+      <w:pPr>
+        <w:rPr>
+          <w:sz w:val="32"/>
+          <w:szCs w:val="32"/>
+        </w:rPr>
+      </w:pPr>
+      <w:hyperlink r:id="rId22" w:history="1">
+        <w:r>
+          <w:rPr>
+            <w:rStyle w:val="Hyperlink"/>
+            <w:sz w:val="32"/>
+            <w:szCs w:val="32"/>
+          </w:rPr>
+          <w:t>https://www.digitalocean.com/community/tutorials/css-minimal-css-reset</w:t>
+        </w:r>
+      </w:hyperlink>
+      <w:r>
+        <w:rPr>
+          <w:sz w:val="32"/>
+          <w:szCs w:val="32"/>
+        </w:rPr>
+        <w:t xml:space="preserve"> </w:t>
+      </w:r>
+    </w:p>
+    <w:p>
+      <w:pPr>
+        <w:rPr>
+          <w:sz w:val="32"/>
+          <w:szCs w:val="32"/>
+        </w:rPr>
+      </w:pPr>
+    </w:p>
+    <w:p>
+      <w:pPr>
+        <w:rPr>
+          <w:sz w:val="32"/>
+          <w:szCs w:val="32"/>
+        </w:rPr>
+      </w:pPr>
+      <w:r>
+        <w:rPr>
+          <w:sz w:val="32"/>
+          <w:szCs w:val="32"/>
+        </w:rPr>
+        <w:t xml:space="preserve">22.5.23 </w:t>
+      </w:r>
+    </w:p>
+    <w:p>
+      <w:pPr>
+        <w:rPr>
+          <w:sz w:val="32"/>
+          <w:szCs w:val="32"/>
+        </w:rPr>
+      </w:pPr>
+      <w:r>
+        <w:rPr>
+          <w:sz w:val="32"/>
+          <w:szCs w:val="32"/>
+        </w:rPr>
+        <w:t xml:space="preserve">I aligned the title images, </w:t>
+      </w:r>
+      <w:proofErr w:type="gramStart"/>
+      <w:r>
+        <w:rPr>
+          <w:sz w:val="32"/>
+          <w:szCs w:val="32"/>
+        </w:rPr>
+        <w:t>context</w:t>
+      </w:r>
+      <w:proofErr w:type="gramEnd"/>
+      <w:r>
+        <w:rPr>
+          <w:sz w:val="32"/>
+          <w:szCs w:val="32"/>
+        </w:rPr>
+        <w:t xml:space="preserve"> and types of genres to the centre of my website. </w:t>
+      </w:r>
+    </w:p>
+    <w:p>
+      <w:pPr>
+        <w:rPr>
+          <w:sz w:val="32"/>
+          <w:szCs w:val="32"/>
+        </w:rPr>
+      </w:pPr>
+    </w:p>
+    <w:p>
+      <w:pPr>
+        <w:rPr>
+          <w:sz w:val="32"/>
+          <w:szCs w:val="32"/>
+        </w:rPr>
+      </w:pPr>
+      <w:r>
+        <w:rPr>
+          <w:noProof/>
+          <w:sz w:val="32"/>
+          <w:szCs w:val="32"/>
+        </w:rPr>
+        <w:drawing>
+          <wp:inline distT="0" distB="0" distL="0" distR="0" wp14:anchorId="459151BE" wp14:editId="212712BC">
+            <wp:extent cx="5727700" cy="3733165"/>
+            <wp:effectExtent l="0" t="0" r="0" b="635"/>
+            <wp:docPr id="1976485023" name="Picture 1"/>
+            <wp:cNvGraphicFramePr>
+              <a:graphicFrameLocks xmlns:a="http://schemas.openxmlformats.org/drawingml/2006/main" noChangeAspect="1"/>
+            </wp:cNvGraphicFramePr>
+            <a:graphic xmlns:a="http://schemas.openxmlformats.org/drawingml/2006/main">
+              <a:graphicData uri="http://schemas.openxmlformats.org/drawingml/2006/picture">
+                <pic:pic xmlns:pic="http://schemas.openxmlformats.org/drawingml/2006/picture">
+                  <pic:nvPicPr>
+                    <pic:cNvPr id="1976485023" name="Picture 1976485023"/>
+                    <pic:cNvPicPr/>
+                  </pic:nvPicPr>
+                  <pic:blipFill>
+                    <a:blip r:embed="rId23" cstate="print">
+                      <a:extLst>
+                        <a:ext uri="{28A0092B-C50C-407E-A947-70E740481C1C}">
+                          <a14:useLocalDpi xmlns:a14="http://schemas.microsoft.com/office/drawing/2010/main" val="0"/>
+                        </a:ext>
+                      </a:extLst>
+                    </a:blip>
+                    <a:stretch>
+                      <a:fillRect/>
+                    </a:stretch>
+                  </pic:blipFill>
+                  <pic:spPr>
+                    <a:xfrm>
+                      <a:off x="0" y="0"/>
+                      <a:ext cx="5727700" cy="3733165"/>
+                    </a:xfrm>
+                    <a:prstGeom prst="rect">
+                      <a:avLst/>
+                    </a:prstGeom>
+                  </pic:spPr>
+                </pic:pic>
+              </a:graphicData>
+            </a:graphic>
+          </wp:inline>
+        </w:drawing>
+      </w:r>
+    </w:p>
     <w:p/>
+    <w:p>
+      <w:r>
+        <w:rPr>
+          <w:noProof/>
+        </w:rPr>
+        <w:lastRenderedPageBreak/>
+        <w:drawing>
+          <wp:inline distT="0" distB="0" distL="0" distR="0" wp14:anchorId="7DF3F34F" wp14:editId="4AD7F92B">
+            <wp:extent cx="5727700" cy="3891280"/>
+            <wp:effectExtent l="0" t="0" r="0" b="0"/>
+            <wp:docPr id="2146452912" name="Picture 2" descr="A picture containing text, poster, screenshot, graphic design&#10;&#10;Description automatically generated"/>
+            <wp:cNvGraphicFramePr>
+              <a:graphicFrameLocks xmlns:a="http://schemas.openxmlformats.org/drawingml/2006/main" noChangeAspect="1"/>
+            </wp:cNvGraphicFramePr>
+            <a:graphic xmlns:a="http://schemas.openxmlformats.org/drawingml/2006/main">
+              <a:graphicData uri="http://schemas.openxmlformats.org/drawingml/2006/picture">
+                <pic:pic xmlns:pic="http://schemas.openxmlformats.org/drawingml/2006/picture">
+                  <pic:nvPicPr>
+                    <pic:cNvPr id="2146452912" name="Picture 2" descr="A picture containing text, poster, screenshot, graphic design&#10;&#10;Description automatically generated"/>
+                    <pic:cNvPicPr/>
+                  </pic:nvPicPr>
+                  <pic:blipFill>
+                    <a:blip r:embed="rId24" cstate="print">
+                      <a:extLst>
+                        <a:ext uri="{28A0092B-C50C-407E-A947-70E740481C1C}">
+                          <a14:useLocalDpi xmlns:a14="http://schemas.microsoft.com/office/drawing/2010/main" val="0"/>
+                        </a:ext>
+                      </a:extLst>
+                    </a:blip>
+                    <a:stretch>
+                      <a:fillRect/>
+                    </a:stretch>
+                  </pic:blipFill>
+                  <pic:spPr>
+                    <a:xfrm>
+                      <a:off x="0" y="0"/>
+                      <a:ext cx="5727700" cy="3891280"/>
+                    </a:xfrm>
+                    <a:prstGeom prst="rect">
+                      <a:avLst/>
+                    </a:prstGeom>
+                  </pic:spPr>
+                </pic:pic>
+              </a:graphicData>
+            </a:graphic>
+          </wp:inline>
+        </w:drawing>
+      </w:r>
+    </w:p>
+    <w:p/>
+    <w:p>
+      <w:pPr>
+        <w:rPr>
+          <w:sz w:val="32"/>
+          <w:szCs w:val="32"/>
+        </w:rPr>
+      </w:pPr>
+      <w:r>
+        <w:rPr>
+          <w:sz w:val="32"/>
+          <w:szCs w:val="32"/>
+        </w:rPr>
+        <w:t xml:space="preserve">I changed the form by adding a background image for each input and added </w:t>
+      </w:r>
+      <w:r>
+        <w:rPr>
+          <w:sz w:val="32"/>
+          <w:szCs w:val="32"/>
+        </w:rPr>
+        <w:t>JavaScript</w:t>
+      </w:r>
+      <w:r>
+        <w:rPr>
+          <w:sz w:val="32"/>
+          <w:szCs w:val="32"/>
+        </w:rPr>
+        <w:t xml:space="preserve"> for the user to select a date they submit the form. </w:t>
+      </w:r>
+    </w:p>
     <w:sectPr>
       <w:pgSz w:w="11900" w:h="16840"/>
       <w:pgMar w:top="1440" w:right="1440" w:bottom="1440" w:left="1440" w:header="708" w:footer="708" w:gutter="0"/>

</xml_diff>